<commit_message>
new link about elk on docker
</commit_message>
<xml_diff>
--- a/ELK Setup.docx
+++ b/ELK Setup.docx
@@ -281,7 +281,7 @@
           <w:noProof/>
         </w:rPr>
         <w:drawing>
-          <wp:inline distT="0" distB="0" distL="0" distR="0" wp14:anchorId="0DF612EA" wp14:editId="52ECD683">
+          <wp:inline distT="0" distB="0" distL="0" distR="0" wp14:anchorId="6A83A1AF" wp14:editId="56DEB3BE">
             <wp:extent cx="5760720" cy="1189990"/>
             <wp:effectExtent l="0" t="0" r="0" b="0"/>
             <wp:docPr id="1" name="Grafik 1"/>
@@ -345,14 +345,93 @@
           <w:lang w:val="en-GB"/>
         </w:rPr>
       </w:pPr>
-      <w:r>
-        <w:rPr>
-          <w:lang w:val="en-GB"/>
-        </w:rPr>
-        <w:t>https://www.codementor.io/samueljames/using-docker-with-elasticsearch-logstash-and-kibana-elk-dzucc3c94</w:t>
+      <w:hyperlink r:id="rId8" w:history="1">
+        <w:r>
+          <w:rPr>
+            <w:rStyle w:val="Hyperlink"/>
+            <w:lang w:val="en-GB"/>
+          </w:rPr>
+          <w:t>https://www.codementor.io/samueljames/using-docker-with-elasticsearch-logstash-and-kibana-elk-dzucc3c94</w:t>
+        </w:r>
+      </w:hyperlink>
+    </w:p>
+    <w:p>
+      <w:pPr>
+        <w:rPr>
+          <w:lang w:val="en-GB"/>
+        </w:rPr>
+      </w:pPr>
+    </w:p>
+    <w:p>
+      <w:pPr>
+        <w:rPr>
+          <w:lang w:val="en-GB"/>
+        </w:rPr>
+      </w:pPr>
+      <w:hyperlink r:id="rId9" w:history="1">
+        <w:r>
+          <w:rPr>
+            <w:rStyle w:val="Hyperlink"/>
+            <w:lang w:val="en-GB"/>
+          </w:rPr>
+          <w:t>https://logz.io/blog/elk-stack-on-docker/</w:t>
+        </w:r>
+      </w:hyperlink>
+      <w:r>
+        <w:rPr>
+          <w:lang w:val="en-GB"/>
+        </w:rPr>
+        <w:t xml:space="preserve">  (is</w:t>
+      </w:r>
+      <w:r>
+        <w:rPr>
+          <w:lang w:val="en-GB"/>
+        </w:rPr>
+        <w:t xml:space="preserve"> unfortunately taking ages to run)</w:t>
+      </w:r>
+    </w:p>
+    <w:p>
+      <w:pPr>
+        <w:rPr>
+          <w:lang w:val="en-GB"/>
+        </w:rPr>
+      </w:pPr>
+    </w:p>
+    <w:p>
+      <w:pPr>
+        <w:rPr>
+          <w:lang w:val="en-GB"/>
+        </w:rPr>
+      </w:pPr>
+      <w:hyperlink r:id="rId10" w:history="1">
+        <w:r>
+          <w:rPr>
+            <w:rStyle w:val="Hyperlink"/>
+            <w:lang w:val="en-GB"/>
+          </w:rPr>
+          <w:t>https://elk-docker.readthedocs.io/</w:t>
+        </w:r>
+      </w:hyperlink>
+      <w:r>
+        <w:rPr>
+          <w:lang w:val="en-GB"/>
+        </w:rPr>
+        <w:t xml:space="preserve">  (documentation of</w:t>
+      </w:r>
+      <w:r>
+        <w:rPr>
+          <w:lang w:val="en-GB"/>
+        </w:rPr>
+        <w:t xml:space="preserve"> the same image)</w:t>
       </w:r>
       <w:bookmarkStart w:id="0" w:name="_GoBack"/>
       <w:bookmarkEnd w:id="0"/>
+      <w:r>
+        <w:rPr>
+          <w:lang w:val="en-GB"/>
+        </w:rPr>
+        <w:t xml:space="preserve"> </w:t>
+      </w:r>
     </w:p>
     <w:sectPr>
       <w:pgSz w:w="11906" w:h="16838"/>
@@ -478,7 +557,7 @@
       </w:pPr>
     </w:pPrDefault>
   </w:docDefaults>
-  <w:latentStyles w:defLockedState="0" w:defUIPriority="99" w:defSemiHidden="0" w:defUnhideWhenUsed="0" w:defQFormat="0" w:count="375">
+  <w:latentStyles w:defLockedState="0" w:defUIPriority="99" w:defSemiHidden="0" w:defUnhideWhenUsed="0" w:defQFormat="0" w:count="376">
     <w:lsdException w:name="Normal" w:uiPriority="0" w:qFormat="1"/>
     <w:lsdException w:name="heading 1" w:uiPriority="9" w:qFormat="1"/>
     <w:lsdException w:name="heading 2" w:semiHidden="1" w:uiPriority="9" w:unhideWhenUsed="1" w:qFormat="1"/>
@@ -584,7 +663,6 @@
     <w:lsdException w:name="HTML Sample" w:semiHidden="1" w:unhideWhenUsed="1"/>
     <w:lsdException w:name="HTML Typewriter" w:semiHidden="1" w:unhideWhenUsed="1"/>
     <w:lsdException w:name="HTML Variable" w:semiHidden="1" w:unhideWhenUsed="1"/>
-    <w:lsdException w:name="Normal Table" w:semiHidden="1" w:unhideWhenUsed="1"/>
     <w:lsdException w:name="annotation subject" w:semiHidden="1" w:unhideWhenUsed="1"/>
     <w:lsdException w:name="No List" w:semiHidden="1" w:unhideWhenUsed="1"/>
     <w:lsdException w:name="Outline List 1" w:semiHidden="1" w:unhideWhenUsed="1"/>
@@ -631,10 +709,8 @@
     <w:lsdException w:name="Table Subtle 2" w:semiHidden="1" w:unhideWhenUsed="1"/>
     <w:lsdException w:name="Table Web 1" w:semiHidden="1" w:unhideWhenUsed="1"/>
     <w:lsdException w:name="Table Web 2" w:semiHidden="1" w:unhideWhenUsed="1"/>
-    <w:lsdException w:name="Table Web 3" w:semiHidden="1" w:unhideWhenUsed="1"/>
     <w:lsdException w:name="Balloon Text" w:semiHidden="1" w:unhideWhenUsed="1"/>
     <w:lsdException w:name="Table Grid" w:uiPriority="39"/>
-    <w:lsdException w:name="Table Theme" w:semiHidden="1" w:unhideWhenUsed="1"/>
     <w:lsdException w:name="Placeholder Text" w:semiHidden="1"/>
     <w:lsdException w:name="No Spacing" w:uiPriority="1" w:qFormat="1"/>
     <w:lsdException w:name="Light Shading" w:uiPriority="60"/>
@@ -854,6 +930,7 @@
     <w:lsdException w:name="Smart Hyperlink" w:semiHidden="1" w:unhideWhenUsed="1"/>
     <w:lsdException w:name="Hashtag" w:semiHidden="1" w:unhideWhenUsed="1"/>
     <w:lsdException w:name="Unresolved Mention" w:semiHidden="1" w:unhideWhenUsed="1"/>
+    <w:lsdException w:name="Smart Link" w:semiHidden="1" w:unhideWhenUsed="1"/>
   </w:latentStyles>
   <w:style w:type="paragraph" w:default="1" w:styleId="Standard">
     <w:name w:val="Normal"/>

</xml_diff>